<commit_message>
Assignment 4 Question 1 Documented
</commit_message>
<xml_diff>
--- a/COMP1131_Assignment_4/COMP1131 Assignment 4.docx
+++ b/COMP1131_Assignment_4/COMP1131 Assignment 4.docx
@@ -28,56 +28,53 @@
       <w:r>
         <w:t>Question 1:</w:t>
       </w:r>
-    </w:p>
-    <w:p>
-      <w:pPr>
-        <w:rPr>
-          <w:lang w:val="en-US"/>
-        </w:rPr>
-      </w:pPr>
-    </w:p>
-    <w:p>
-      <w:pPr>
-        <w:rPr>
-          <w:noProof/>
-        </w:rPr>
-      </w:pPr>
-      <w:r>
-        <w:rPr>
-          <w:noProof/>
-        </w:rPr>
-        <w:br w:type="page"/>
-      </w:r>
-    </w:p>
-    <w:p>
-      <w:pPr>
-        <w:rPr>
-          <w:noProof/>
-        </w:rPr>
-      </w:pPr>
-      <w:r>
-        <w:rPr>
-          <w:noProof/>
-        </w:rPr>
-        <w:lastRenderedPageBreak/>
-        <w:t>Question 2:  Modified Snake Eyes</w:t>
-      </w:r>
-    </w:p>
-    <w:p>
-      <w:pPr>
-        <w:rPr>
-          <w:lang w:val="en-US"/>
-        </w:rPr>
+      <w:r>
+        <w:t xml:space="preserve"> Monkey</w:t>
+      </w:r>
+    </w:p>
+    <w:p>
+      <w:r>
+        <w:t>Test Case:</w:t>
+      </w:r>
+    </w:p>
+    <w:p>
+      <w:pPr>
+        <w:pStyle w:val="ListParagraph"/>
+        <w:numPr>
+          <w:ilvl w:val="0"/>
+          <w:numId w:val="1"/>
+        </w:numPr>
+      </w:pPr>
+      <w:r>
+        <w:t>Test enter \n</w:t>
+      </w:r>
+    </w:p>
+    <w:p>
+      <w:pPr>
+        <w:pStyle w:val="ListParagraph"/>
+        <w:numPr>
+          <w:ilvl w:val="0"/>
+          <w:numId w:val="1"/>
+        </w:numPr>
+      </w:pPr>
+      <w:r>
+        <w:t>“u” to extents</w:t>
+      </w:r>
+    </w:p>
+    <w:p>
+      <w:pPr>
+        <w:pStyle w:val="ListParagraph"/>
+        <w:ind w:left="360"/>
       </w:pPr>
       <w:r>
         <w:rPr>
           <w:noProof/>
         </w:rPr>
         <w:drawing>
-          <wp:inline distT="0" distB="0" distL="0" distR="0" wp14:anchorId="243C5C5B" wp14:editId="6F27ACED">
-            <wp:extent cx="3733800" cy="7015084"/>
-            <wp:effectExtent l="0" t="0" r="0" b="0"/>
-            <wp:docPr id="578798108" name="Picture 1"/>
+          <wp:inline distT="0" distB="0" distL="0" distR="0" wp14:anchorId="2521EA7C" wp14:editId="0EF5C5B5">
+            <wp:extent cx="3028950" cy="6452200"/>
+            <wp:effectExtent l="0" t="0" r="0" b="6350"/>
+            <wp:docPr id="733203872" name="Picture 1"/>
             <wp:cNvGraphicFramePr>
               <a:graphicFrameLocks xmlns:a="http://schemas.openxmlformats.org/drawingml/2006/main" noChangeAspect="1"/>
             </wp:cNvGraphicFramePr>
@@ -85,11 +82,11 @@
               <a:graphicData uri="http://schemas.openxmlformats.org/drawingml/2006/picture">
                 <pic:pic xmlns:pic="http://schemas.openxmlformats.org/drawingml/2006/picture">
                   <pic:nvPicPr>
-                    <pic:cNvPr id="578798108" name=""/>
+                    <pic:cNvPr id="733203872" name=""/>
                     <pic:cNvPicPr/>
                   </pic:nvPicPr>
                   <pic:blipFill>
-                    <a:blip r:embed="rId4"/>
+                    <a:blip r:embed="rId5"/>
                     <a:stretch>
                       <a:fillRect/>
                     </a:stretch>
@@ -97,7 +94,7 @@
                   <pic:spPr>
                     <a:xfrm>
                       <a:off x="0" y="0"/>
-                      <a:ext cx="3734349" cy="7016115"/>
+                      <a:ext cx="3035648" cy="6466468"/>
                     </a:xfrm>
                     <a:prstGeom prst="rect">
                       <a:avLst/>
@@ -110,6 +107,480 @@
         </w:drawing>
       </w:r>
     </w:p>
+    <w:p>
+      <w:pPr>
+        <w:pStyle w:val="ListParagraph"/>
+        <w:numPr>
+          <w:ilvl w:val="0"/>
+          <w:numId w:val="1"/>
+        </w:numPr>
+      </w:pPr>
+      <w:r>
+        <w:lastRenderedPageBreak/>
+        <w:t>“d” to extents</w:t>
+      </w:r>
+    </w:p>
+    <w:p>
+      <w:pPr>
+        <w:pStyle w:val="ListParagraph"/>
+        <w:ind w:left="360"/>
+      </w:pPr>
+      <w:r>
+        <w:rPr>
+          <w:noProof/>
+        </w:rPr>
+        <w:drawing>
+          <wp:inline distT="0" distB="0" distL="0" distR="0" wp14:anchorId="2182BC6C" wp14:editId="6F4D6CC4">
+            <wp:extent cx="3431032" cy="6635750"/>
+            <wp:effectExtent l="0" t="0" r="0" b="0"/>
+            <wp:docPr id="320851577" name="Picture 1"/>
+            <wp:cNvGraphicFramePr>
+              <a:graphicFrameLocks xmlns:a="http://schemas.openxmlformats.org/drawingml/2006/main" noChangeAspect="1"/>
+            </wp:cNvGraphicFramePr>
+            <a:graphic xmlns:a="http://schemas.openxmlformats.org/drawingml/2006/main">
+              <a:graphicData uri="http://schemas.openxmlformats.org/drawingml/2006/picture">
+                <pic:pic xmlns:pic="http://schemas.openxmlformats.org/drawingml/2006/picture">
+                  <pic:nvPicPr>
+                    <pic:cNvPr id="320851577" name=""/>
+                    <pic:cNvPicPr/>
+                  </pic:nvPicPr>
+                  <pic:blipFill>
+                    <a:blip r:embed="rId6"/>
+                    <a:stretch>
+                      <a:fillRect/>
+                    </a:stretch>
+                  </pic:blipFill>
+                  <pic:spPr>
+                    <a:xfrm>
+                      <a:off x="0" y="0"/>
+                      <a:ext cx="3444527" cy="6661851"/>
+                    </a:xfrm>
+                    <a:prstGeom prst="rect">
+                      <a:avLst/>
+                    </a:prstGeom>
+                  </pic:spPr>
+                </pic:pic>
+              </a:graphicData>
+            </a:graphic>
+          </wp:inline>
+        </w:drawing>
+      </w:r>
+    </w:p>
+    <w:p>
+      <w:pPr>
+        <w:pStyle w:val="ListParagraph"/>
+        <w:numPr>
+          <w:ilvl w:val="0"/>
+          <w:numId w:val="1"/>
+        </w:numPr>
+      </w:pPr>
+      <w:r>
+        <w:t>“e” to check clean exit</w:t>
+      </w:r>
+    </w:p>
+    <w:p>
+      <w:pPr>
+        <w:pStyle w:val="ListParagraph"/>
+        <w:numPr>
+          <w:ilvl w:val="0"/>
+          <w:numId w:val="1"/>
+        </w:numPr>
+      </w:pPr>
+      <w:r>
+        <w:rPr>
+          <w:noProof/>
+        </w:rPr>
+        <w:drawing>
+          <wp:inline distT="0" distB="0" distL="0" distR="0" wp14:anchorId="613CB2B4" wp14:editId="341532B9">
+            <wp:extent cx="3175000" cy="978958"/>
+            <wp:effectExtent l="0" t="0" r="6350" b="0"/>
+            <wp:docPr id="815537419" name="Picture 1"/>
+            <wp:cNvGraphicFramePr>
+              <a:graphicFrameLocks xmlns:a="http://schemas.openxmlformats.org/drawingml/2006/main" noChangeAspect="1"/>
+            </wp:cNvGraphicFramePr>
+            <a:graphic xmlns:a="http://schemas.openxmlformats.org/drawingml/2006/main">
+              <a:graphicData uri="http://schemas.openxmlformats.org/drawingml/2006/picture">
+                <pic:pic xmlns:pic="http://schemas.openxmlformats.org/drawingml/2006/picture">
+                  <pic:nvPicPr>
+                    <pic:cNvPr id="815537419" name=""/>
+                    <pic:cNvPicPr/>
+                  </pic:nvPicPr>
+                  <pic:blipFill>
+                    <a:blip r:embed="rId7"/>
+                    <a:stretch>
+                      <a:fillRect/>
+                    </a:stretch>
+                  </pic:blipFill>
+                  <pic:spPr>
+                    <a:xfrm>
+                      <a:off x="0" y="0"/>
+                      <a:ext cx="3221700" cy="993357"/>
+                    </a:xfrm>
+                    <a:prstGeom prst="rect">
+                      <a:avLst/>
+                    </a:prstGeom>
+                  </pic:spPr>
+                </pic:pic>
+              </a:graphicData>
+            </a:graphic>
+          </wp:inline>
+        </w:drawing>
+      </w:r>
+    </w:p>
+    <w:p>
+      <w:pPr>
+        <w:pStyle w:val="ListParagraph"/>
+        <w:numPr>
+          <w:ilvl w:val="0"/>
+          <w:numId w:val="1"/>
+        </w:numPr>
+      </w:pPr>
+      <w:r>
+        <w:lastRenderedPageBreak/>
+        <w:t>U,u,u,d,u,u to test direction change</w:t>
+      </w:r>
+    </w:p>
+    <w:p>
+      <w:pPr>
+        <w:pStyle w:val="ListParagraph"/>
+        <w:numPr>
+          <w:ilvl w:val="0"/>
+          <w:numId w:val="1"/>
+        </w:numPr>
+      </w:pPr>
+      <w:r>
+        <w:t>D,d,d,u,d,d to test inverse</w:t>
+      </w:r>
+    </w:p>
+    <w:p>
+      <w:pPr>
+        <w:pStyle w:val="ListParagraph"/>
+        <w:ind w:left="360"/>
+      </w:pPr>
+      <w:r>
+        <w:rPr>
+          <w:noProof/>
+        </w:rPr>
+        <w:drawing>
+          <wp:inline distT="0" distB="0" distL="0" distR="0" wp14:anchorId="1C8DE111" wp14:editId="7B2545C4">
+            <wp:extent cx="5943600" cy="7674610"/>
+            <wp:effectExtent l="0" t="0" r="0" b="2540"/>
+            <wp:docPr id="1741362357" name="Picture 1"/>
+            <wp:cNvGraphicFramePr>
+              <a:graphicFrameLocks xmlns:a="http://schemas.openxmlformats.org/drawingml/2006/main" noChangeAspect="1"/>
+            </wp:cNvGraphicFramePr>
+            <a:graphic xmlns:a="http://schemas.openxmlformats.org/drawingml/2006/main">
+              <a:graphicData uri="http://schemas.openxmlformats.org/drawingml/2006/picture">
+                <pic:pic xmlns:pic="http://schemas.openxmlformats.org/drawingml/2006/picture">
+                  <pic:nvPicPr>
+                    <pic:cNvPr id="1741362357" name=""/>
+                    <pic:cNvPicPr/>
+                  </pic:nvPicPr>
+                  <pic:blipFill>
+                    <a:blip r:embed="rId8"/>
+                    <a:stretch>
+                      <a:fillRect/>
+                    </a:stretch>
+                  </pic:blipFill>
+                  <pic:spPr>
+                    <a:xfrm>
+                      <a:off x="0" y="0"/>
+                      <a:ext cx="5943600" cy="7674610"/>
+                    </a:xfrm>
+                    <a:prstGeom prst="rect">
+                      <a:avLst/>
+                    </a:prstGeom>
+                  </pic:spPr>
+                </pic:pic>
+              </a:graphicData>
+            </a:graphic>
+          </wp:inline>
+        </w:drawing>
+      </w:r>
+    </w:p>
+    <w:p>
+      <w:pPr>
+        <w:pStyle w:val="ListParagraph"/>
+        <w:numPr>
+          <w:ilvl w:val="0"/>
+          <w:numId w:val="1"/>
+        </w:numPr>
+      </w:pPr>
+      <w:r>
+        <w:lastRenderedPageBreak/>
+        <w:t>“du” to validate first char only</w:t>
+      </w:r>
+    </w:p>
+    <w:p>
+      <w:pPr>
+        <w:pStyle w:val="ListParagraph"/>
+        <w:numPr>
+          <w:ilvl w:val="0"/>
+          <w:numId w:val="1"/>
+        </w:numPr>
+      </w:pPr>
+      <w:r>
+        <w:t>“ud” to test inverse</w:t>
+      </w:r>
+    </w:p>
+    <w:p>
+      <w:pPr>
+        <w:pStyle w:val="ListParagraph"/>
+        <w:numPr>
+          <w:ilvl w:val="0"/>
+          <w:numId w:val="1"/>
+        </w:numPr>
+      </w:pPr>
+      <w:r>
+        <w:t>“ed’ to test clean exit</w:t>
+      </w:r>
+      <w:r>
+        <w:t xml:space="preserve"> </w:t>
+      </w:r>
+    </w:p>
+    <w:p>
+      <w:pPr>
+        <w:pStyle w:val="ListParagraph"/>
+        <w:ind w:left="360"/>
+      </w:pPr>
+      <w:r>
+        <w:rPr>
+          <w:noProof/>
+        </w:rPr>
+        <w:drawing>
+          <wp:inline distT="0" distB="0" distL="0" distR="0" wp14:anchorId="0E4231B9" wp14:editId="794ED7D1">
+            <wp:extent cx="6258399" cy="4229100"/>
+            <wp:effectExtent l="0" t="0" r="9525" b="0"/>
+            <wp:docPr id="1385256540" name="Picture 1"/>
+            <wp:cNvGraphicFramePr>
+              <a:graphicFrameLocks xmlns:a="http://schemas.openxmlformats.org/drawingml/2006/main" noChangeAspect="1"/>
+            </wp:cNvGraphicFramePr>
+            <a:graphic xmlns:a="http://schemas.openxmlformats.org/drawingml/2006/main">
+              <a:graphicData uri="http://schemas.openxmlformats.org/drawingml/2006/picture">
+                <pic:pic xmlns:pic="http://schemas.openxmlformats.org/drawingml/2006/picture">
+                  <pic:nvPicPr>
+                    <pic:cNvPr id="1385256540" name=""/>
+                    <pic:cNvPicPr/>
+                  </pic:nvPicPr>
+                  <pic:blipFill>
+                    <a:blip r:embed="rId9"/>
+                    <a:stretch>
+                      <a:fillRect/>
+                    </a:stretch>
+                  </pic:blipFill>
+                  <pic:spPr>
+                    <a:xfrm>
+                      <a:off x="0" y="0"/>
+                      <a:ext cx="6262242" cy="4231697"/>
+                    </a:xfrm>
+                    <a:prstGeom prst="rect">
+                      <a:avLst/>
+                    </a:prstGeom>
+                  </pic:spPr>
+                </pic:pic>
+              </a:graphicData>
+            </a:graphic>
+          </wp:inline>
+        </w:drawing>
+      </w:r>
+    </w:p>
+    <w:p>
+      <w:pPr>
+        <w:pStyle w:val="ListParagraph"/>
+        <w:numPr>
+          <w:ilvl w:val="0"/>
+          <w:numId w:val="1"/>
+        </w:numPr>
+      </w:pPr>
+      <w:r>
+        <w:t>“@#+UudDe</w:t>
+      </w:r>
+      <w:r>
+        <w:t>” to check ignore invalid</w:t>
+      </w:r>
+    </w:p>
+    <w:p>
+      <w:pPr>
+        <w:pStyle w:val="ListParagraph"/>
+        <w:numPr>
+          <w:ilvl w:val="0"/>
+          <w:numId w:val="1"/>
+        </w:numPr>
+      </w:pPr>
+      <w:r>
+        <w:t>“random String with spaces” to check ignore invalid</w:t>
+      </w:r>
+    </w:p>
+    <w:p>
+      <w:r>
+        <w:rPr>
+          <w:noProof/>
+        </w:rPr>
+        <w:drawing>
+          <wp:inline distT="0" distB="0" distL="0" distR="0" wp14:anchorId="236A27EA" wp14:editId="70601C4B">
+            <wp:extent cx="6228163" cy="2209800"/>
+            <wp:effectExtent l="0" t="0" r="1270" b="0"/>
+            <wp:docPr id="1893748700" name="Picture 1"/>
+            <wp:cNvGraphicFramePr>
+              <a:graphicFrameLocks xmlns:a="http://schemas.openxmlformats.org/drawingml/2006/main" noChangeAspect="1"/>
+            </wp:cNvGraphicFramePr>
+            <a:graphic xmlns:a="http://schemas.openxmlformats.org/drawingml/2006/main">
+              <a:graphicData uri="http://schemas.openxmlformats.org/drawingml/2006/picture">
+                <pic:pic xmlns:pic="http://schemas.openxmlformats.org/drawingml/2006/picture">
+                  <pic:nvPicPr>
+                    <pic:cNvPr id="1893748700" name=""/>
+                    <pic:cNvPicPr/>
+                  </pic:nvPicPr>
+                  <pic:blipFill>
+                    <a:blip r:embed="rId10"/>
+                    <a:stretch>
+                      <a:fillRect/>
+                    </a:stretch>
+                  </pic:blipFill>
+                  <pic:spPr>
+                    <a:xfrm>
+                      <a:off x="0" y="0"/>
+                      <a:ext cx="6236271" cy="2212677"/>
+                    </a:xfrm>
+                    <a:prstGeom prst="rect">
+                      <a:avLst/>
+                    </a:prstGeom>
+                  </pic:spPr>
+                </pic:pic>
+              </a:graphicData>
+            </a:graphic>
+          </wp:inline>
+        </w:drawing>
+      </w:r>
+    </w:p>
+    <w:p>
+      <w:pPr>
+        <w:pStyle w:val="ListParagraph"/>
+        <w:ind w:left="360"/>
+      </w:pPr>
+    </w:p>
+    <w:p>
+      <w:pPr>
+        <w:pStyle w:val="ListParagraph"/>
+        <w:ind w:left="360"/>
+      </w:pPr>
+    </w:p>
+    <w:p>
+      <w:pPr>
+        <w:pStyle w:val="ListParagraph"/>
+        <w:numPr>
+          <w:ilvl w:val="0"/>
+          <w:numId w:val="1"/>
+        </w:numPr>
+      </w:pPr>
+      <w:r>
+        <w:lastRenderedPageBreak/>
+        <w:t>Vine Range Correct</w:t>
+      </w:r>
+    </w:p>
+    <w:p>
+      <w:r>
+        <w:rPr>
+          <w:noProof/>
+        </w:rPr>
+        <w:drawing>
+          <wp:inline distT="0" distB="0" distL="0" distR="0" wp14:anchorId="028D1868" wp14:editId="39847216">
+            <wp:extent cx="5342467" cy="7855499"/>
+            <wp:effectExtent l="0" t="0" r="0" b="0"/>
+            <wp:docPr id="379750850" name="Picture 1"/>
+            <wp:cNvGraphicFramePr>
+              <a:graphicFrameLocks xmlns:a="http://schemas.openxmlformats.org/drawingml/2006/main" noChangeAspect="1"/>
+            </wp:cNvGraphicFramePr>
+            <a:graphic xmlns:a="http://schemas.openxmlformats.org/drawingml/2006/main">
+              <a:graphicData uri="http://schemas.openxmlformats.org/drawingml/2006/picture">
+                <pic:pic xmlns:pic="http://schemas.openxmlformats.org/drawingml/2006/picture">
+                  <pic:nvPicPr>
+                    <pic:cNvPr id="379750850" name=""/>
+                    <pic:cNvPicPr/>
+                  </pic:nvPicPr>
+                  <pic:blipFill>
+                    <a:blip r:embed="rId11"/>
+                    <a:stretch>
+                      <a:fillRect/>
+                    </a:stretch>
+                  </pic:blipFill>
+                  <pic:spPr>
+                    <a:xfrm>
+                      <a:off x="0" y="0"/>
+                      <a:ext cx="5355514" cy="7874683"/>
+                    </a:xfrm>
+                    <a:prstGeom prst="rect">
+                      <a:avLst/>
+                    </a:prstGeom>
+                  </pic:spPr>
+                </pic:pic>
+              </a:graphicData>
+            </a:graphic>
+          </wp:inline>
+        </w:drawing>
+      </w:r>
+    </w:p>
+    <w:p>
+      <w:pPr>
+        <w:rPr>
+          <w:noProof/>
+        </w:rPr>
+      </w:pPr>
+      <w:r>
+        <w:rPr>
+          <w:noProof/>
+        </w:rPr>
+        <w:lastRenderedPageBreak/>
+        <w:t>Question 2:  Modified Snake Eyes</w:t>
+      </w:r>
+    </w:p>
+    <w:p>
+      <w:pPr>
+        <w:rPr>
+          <w:lang w:val="en-US"/>
+        </w:rPr>
+      </w:pPr>
+      <w:r>
+        <w:rPr>
+          <w:noProof/>
+        </w:rPr>
+        <w:drawing>
+          <wp:inline distT="0" distB="0" distL="0" distR="0" wp14:anchorId="7B5B75DA" wp14:editId="40BD1C31">
+            <wp:extent cx="4070350" cy="7873394"/>
+            <wp:effectExtent l="0" t="0" r="6350" b="0"/>
+            <wp:docPr id="1165538052" name="Picture 1"/>
+            <wp:cNvGraphicFramePr>
+              <a:graphicFrameLocks xmlns:a="http://schemas.openxmlformats.org/drawingml/2006/main" noChangeAspect="1"/>
+            </wp:cNvGraphicFramePr>
+            <a:graphic xmlns:a="http://schemas.openxmlformats.org/drawingml/2006/main">
+              <a:graphicData uri="http://schemas.openxmlformats.org/drawingml/2006/picture">
+                <pic:pic xmlns:pic="http://schemas.openxmlformats.org/drawingml/2006/picture">
+                  <pic:nvPicPr>
+                    <pic:cNvPr id="1165538052" name=""/>
+                    <pic:cNvPicPr/>
+                  </pic:nvPicPr>
+                  <pic:blipFill>
+                    <a:blip r:embed="rId12"/>
+                    <a:stretch>
+                      <a:fillRect/>
+                    </a:stretch>
+                  </pic:blipFill>
+                  <pic:spPr>
+                    <a:xfrm>
+                      <a:off x="0" y="0"/>
+                      <a:ext cx="4078118" cy="7888419"/>
+                    </a:xfrm>
+                    <a:prstGeom prst="rect">
+                      <a:avLst/>
+                    </a:prstGeom>
+                  </pic:spPr>
+                </pic:pic>
+              </a:graphicData>
+            </a:graphic>
+          </wp:inline>
+        </w:drawing>
+      </w:r>
+    </w:p>
     <w:sectPr>
       <w:pgSz w:w="12240" w:h="15840"/>
       <w:pgMar w:top="1440" w:right="1440" w:bottom="1440" w:left="1440" w:header="708" w:footer="708" w:gutter="0"/>
@@ -118,6 +589,103 @@
     </w:sectPr>
   </w:body>
 </w:document>
+</file>
+
+<file path=word/numbering.xml><?xml version="1.0" encoding="utf-8"?>
+<w:numbering xmlns:wpc="http://schemas.microsoft.com/office/word/2010/wordprocessingCanvas" xmlns:cx="http://schemas.microsoft.com/office/drawing/2014/chartex" xmlns:cx1="http://schemas.microsoft.com/office/drawing/2015/9/8/chartex" xmlns:cx2="http://schemas.microsoft.com/office/drawing/2015/10/21/chartex" xmlns:cx3="http://schemas.microsoft.com/office/drawing/2016/5/9/chartex" xmlns:cx4="http://schemas.microsoft.com/office/drawing/2016/5/10/chartex" xmlns:cx5="http://schemas.microsoft.com/office/drawing/2016/5/11/chartex" xmlns:cx6="http://schemas.microsoft.com/office/drawing/2016/5/12/chartex" xmlns:cx7="http://schemas.microsoft.com/office/drawing/2016/5/13/chartex" xmlns:cx8="http://schemas.microsoft.com/office/drawing/2016/5/14/chartex" xmlns:mc="http://schemas.openxmlformats.org/markup-compatibility/2006" xmlns:aink="http://schemas.microsoft.com/office/drawing/2016/ink" xmlns:am3d="http://schemas.microsoft.com/office/drawing/2017/model3d" xmlns:o="urn:schemas-microsoft-com:office:office" xmlns:oel="http://schemas.microsoft.com/office/2019/extlst" xmlns:r="http://schemas.openxmlformats.org/officeDocument/2006/relationships" xmlns:m="http://schemas.openxmlformats.org/officeDocument/2006/math" xmlns:v="urn:schemas-microsoft-com:vml" xmlns:wp14="http://schemas.microsoft.com/office/word/2010/wordprocessingDrawing" xmlns:wp="http://schemas.openxmlformats.org/drawingml/2006/wordprocessingDrawing" xmlns:w10="urn:schemas-microsoft-com:office:word" xmlns:w="http://schemas.openxmlformats.org/wordprocessingml/2006/main" xmlns:w14="http://schemas.microsoft.com/office/word/2010/wordml" xmlns:w15="http://schemas.microsoft.com/office/word/2012/wordml" xmlns:w16cex="http://schemas.microsoft.com/office/word/2018/wordml/cex" xmlns:w16cid="http://schemas.microsoft.com/office/word/2016/wordml/cid" xmlns:w16="http://schemas.microsoft.com/office/word/2018/wordml" xmlns:w16du="http://schemas.microsoft.com/office/word/2023/wordml/word16du" xmlns:w16sdtdh="http://schemas.microsoft.com/office/word/2020/wordml/sdtdatahash" xmlns:w16sdtfl="http://schemas.microsoft.com/office/word/2024/wordml/sdtformatlock" xmlns:w16se="http://schemas.microsoft.com/office/word/2015/wordml/symex" xmlns:wpg="http://schemas.microsoft.com/office/word/2010/wordprocessingGroup" xmlns:wpi="http://schemas.microsoft.com/office/word/2010/wordprocessingInk" xmlns:wne="http://schemas.microsoft.com/office/word/2006/wordml" xmlns:wps="http://schemas.microsoft.com/office/word/2010/wordprocessingShape" mc:Ignorable="w14 w15 w16se w16cid w16 w16cex w16sdtdh w16sdtfl w16du wp14">
+  <w:abstractNum w:abstractNumId="0" w15:restartNumberingAfterBreak="0">
+    <w:nsid w:val="07585F4E"/>
+    <w:multiLevelType w:val="hybridMultilevel"/>
+    <w:tmpl w:val="87E85C76"/>
+    <w:lvl w:ilvl="0" w:tplc="1009000F">
+      <w:start w:val="1"/>
+      <w:numFmt w:val="decimal"/>
+      <w:lvlText w:val="%1."/>
+      <w:lvlJc w:val="left"/>
+      <w:pPr>
+        <w:ind w:left="360" w:hanging="360"/>
+      </w:pPr>
+      <w:rPr>
+        <w:rFonts w:hint="default"/>
+      </w:rPr>
+    </w:lvl>
+    <w:lvl w:ilvl="1" w:tplc="10090019" w:tentative="1">
+      <w:start w:val="1"/>
+      <w:numFmt w:val="lowerLetter"/>
+      <w:lvlText w:val="%2."/>
+      <w:lvlJc w:val="left"/>
+      <w:pPr>
+        <w:ind w:left="1080" w:hanging="360"/>
+      </w:pPr>
+    </w:lvl>
+    <w:lvl w:ilvl="2" w:tplc="1009001B" w:tentative="1">
+      <w:start w:val="1"/>
+      <w:numFmt w:val="lowerRoman"/>
+      <w:lvlText w:val="%3."/>
+      <w:lvlJc w:val="right"/>
+      <w:pPr>
+        <w:ind w:left="1800" w:hanging="180"/>
+      </w:pPr>
+    </w:lvl>
+    <w:lvl w:ilvl="3" w:tplc="1009000F" w:tentative="1">
+      <w:start w:val="1"/>
+      <w:numFmt w:val="decimal"/>
+      <w:lvlText w:val="%4."/>
+      <w:lvlJc w:val="left"/>
+      <w:pPr>
+        <w:ind w:left="2520" w:hanging="360"/>
+      </w:pPr>
+    </w:lvl>
+    <w:lvl w:ilvl="4" w:tplc="10090019" w:tentative="1">
+      <w:start w:val="1"/>
+      <w:numFmt w:val="lowerLetter"/>
+      <w:lvlText w:val="%5."/>
+      <w:lvlJc w:val="left"/>
+      <w:pPr>
+        <w:ind w:left="3240" w:hanging="360"/>
+      </w:pPr>
+    </w:lvl>
+    <w:lvl w:ilvl="5" w:tplc="1009001B" w:tentative="1">
+      <w:start w:val="1"/>
+      <w:numFmt w:val="lowerRoman"/>
+      <w:lvlText w:val="%6."/>
+      <w:lvlJc w:val="right"/>
+      <w:pPr>
+        <w:ind w:left="3960" w:hanging="180"/>
+      </w:pPr>
+    </w:lvl>
+    <w:lvl w:ilvl="6" w:tplc="1009000F" w:tentative="1">
+      <w:start w:val="1"/>
+      <w:numFmt w:val="decimal"/>
+      <w:lvlText w:val="%7."/>
+      <w:lvlJc w:val="left"/>
+      <w:pPr>
+        <w:ind w:left="4680" w:hanging="360"/>
+      </w:pPr>
+    </w:lvl>
+    <w:lvl w:ilvl="7" w:tplc="10090019" w:tentative="1">
+      <w:start w:val="1"/>
+      <w:numFmt w:val="lowerLetter"/>
+      <w:lvlText w:val="%8."/>
+      <w:lvlJc w:val="left"/>
+      <w:pPr>
+        <w:ind w:left="5400" w:hanging="360"/>
+      </w:pPr>
+    </w:lvl>
+    <w:lvl w:ilvl="8" w:tplc="1009001B" w:tentative="1">
+      <w:start w:val="1"/>
+      <w:numFmt w:val="lowerRoman"/>
+      <w:lvlText w:val="%9."/>
+      <w:lvlJc w:val="right"/>
+      <w:pPr>
+        <w:ind w:left="6120" w:hanging="180"/>
+      </w:pPr>
+    </w:lvl>
+  </w:abstractNum>
+  <w:num w:numId="1" w16cid:durableId="114253881">
+    <w:abstractNumId w:val="0"/>
+  </w:num>
+</w:numbering>
 </file>
 
 <file path=word/styles.xml><?xml version="1.0" encoding="utf-8"?>
@@ -1038,6 +1606,41 @@
       <w:spacing w:val="5"/>
     </w:rPr>
   </w:style>
+  <w:style w:type="character" w:styleId="Hyperlink">
+    <w:name w:val="Hyperlink"/>
+    <w:basedOn w:val="DefaultParagraphFont"/>
+    <w:uiPriority w:val="99"/>
+    <w:unhideWhenUsed/>
+    <w:rsid w:val="00FF5055"/>
+    <w:rPr>
+      <w:color w:val="467886" w:themeColor="hyperlink"/>
+      <w:u w:val="single"/>
+    </w:rPr>
+  </w:style>
+  <w:style w:type="character" w:styleId="UnresolvedMention">
+    <w:name w:val="Unresolved Mention"/>
+    <w:basedOn w:val="DefaultParagraphFont"/>
+    <w:uiPriority w:val="99"/>
+    <w:semiHidden/>
+    <w:unhideWhenUsed/>
+    <w:rsid w:val="00FF5055"/>
+    <w:rPr>
+      <w:color w:val="605E5C"/>
+      <w:shd w:val="clear" w:color="auto" w:fill="E1DFDD"/>
+    </w:rPr>
+  </w:style>
+  <w:style w:type="character" w:styleId="FollowedHyperlink">
+    <w:name w:val="FollowedHyperlink"/>
+    <w:basedOn w:val="DefaultParagraphFont"/>
+    <w:uiPriority w:val="99"/>
+    <w:semiHidden/>
+    <w:unhideWhenUsed/>
+    <w:rsid w:val="00363B22"/>
+    <w:rPr>
+      <w:color w:val="96607D" w:themeColor="followedHyperlink"/>
+      <w:u w:val="single"/>
+    </w:rPr>
+  </w:style>
 </w:styles>
 </file>
 

</xml_diff>